<commit_message>
Agregado Reporte de Desarrollo de Software
</commit_message>
<xml_diff>
--- a/Desarrollo/SCSE/SCSE-RDS.docx
+++ b/Desarrollo/SCSE/SCSE-RDS.docx
@@ -1,6 +1,6 @@
 
 <file path=word/document.xml><?xml version="1.0" encoding="utf-8"?>
-<w:document xmlns:wpc="http://schemas.microsoft.com/office/word/2010/wordprocessingCanvas" xmlns:cx="http://schemas.microsoft.com/office/drawing/2014/chartex" xmlns:cx1="http://schemas.microsoft.com/office/drawing/2015/9/8/chartex" xmlns:cx2="http://schemas.microsoft.com/office/drawing/2015/10/21/chartex" xmlns:cx3="http://schemas.microsoft.com/office/drawing/2016/5/9/chartex" xmlns:cx4="http://schemas.microsoft.com/office/drawing/2016/5/10/chartex" xmlns:cx5="http://schemas.microsoft.com/office/drawing/2016/5/11/chartex" xmlns:cx6="http://schemas.microsoft.com/office/drawing/2016/5/12/chartex" xmlns:cx7="http://schemas.microsoft.com/office/drawing/2016/5/13/chartex" xmlns:cx8="http://schemas.microsoft.com/office/drawing/2016/5/14/chartex" xmlns:mc="http://schemas.openxmlformats.org/markup-compatibility/2006" xmlns:aink="http://schemas.microsoft.com/office/drawing/2016/ink" xmlns:am3d="http://schemas.microsoft.com/office/drawing/2017/model3d" xmlns:o="urn:schemas-microsoft-com:office:office" xmlns:oel="http://schemas.microsoft.com/office/2019/extlst" xmlns:r="http://schemas.openxmlformats.org/officeDocument/2006/relationships" xmlns:m="http://schemas.openxmlformats.org/officeDocument/2006/math" xmlns:v="urn:schemas-microsoft-com:vml" xmlns:wp14="http://schemas.microsoft.com/office/word/2010/wordprocessingDrawing" xmlns:wp="http://schemas.openxmlformats.org/drawingml/2006/wordprocessingDrawing" xmlns:w10="urn:schemas-microsoft-com:office:word" xmlns:w="http://schemas.openxmlformats.org/wordprocessingml/2006/main" xmlns:w14="http://schemas.microsoft.com/office/word/2010/wordml" xmlns:w15="http://schemas.microsoft.com/office/word/2012/wordml" xmlns:w16cex="http://schemas.microsoft.com/office/word/2018/wordml/cex" xmlns:w16cid="http://schemas.microsoft.com/office/word/2016/wordml/cid" xmlns:w16="http://schemas.microsoft.com/office/word/2018/wordml" xmlns:w16du="http://schemas.microsoft.com/office/word/2023/wordml/word16du" xmlns:w16sdtdh="http://schemas.microsoft.com/office/word/2020/wordml/sdtdatahash" xmlns:w16se="http://schemas.microsoft.com/office/word/2015/wordml/symex" xmlns:wpg="http://schemas.microsoft.com/office/word/2010/wordprocessingGroup" xmlns:wpi="http://schemas.microsoft.com/office/word/2010/wordprocessingInk" xmlns:wne="http://schemas.microsoft.com/office/word/2006/wordml" xmlns:wps="http://schemas.microsoft.com/office/word/2010/wordprocessingShape" mc:Ignorable="w14 w15 w16se w16cid w16 w16cex w16sdtdh wp14">
+<w:document xmlns:wpc="http://schemas.microsoft.com/office/word/2010/wordprocessingCanvas" xmlns:cx="http://schemas.microsoft.com/office/drawing/2014/chartex" xmlns:cx1="http://schemas.microsoft.com/office/drawing/2015/9/8/chartex" xmlns:cx2="http://schemas.microsoft.com/office/drawing/2015/10/21/chartex" xmlns:cx3="http://schemas.microsoft.com/office/drawing/2016/5/9/chartex" xmlns:cx4="http://schemas.microsoft.com/office/drawing/2016/5/10/chartex" xmlns:cx5="http://schemas.microsoft.com/office/drawing/2016/5/11/chartex" xmlns:cx6="http://schemas.microsoft.com/office/drawing/2016/5/12/chartex" xmlns:cx7="http://schemas.microsoft.com/office/drawing/2016/5/13/chartex" xmlns:cx8="http://schemas.microsoft.com/office/drawing/2016/5/14/chartex" xmlns:mc="http://schemas.openxmlformats.org/markup-compatibility/2006" xmlns:aink="http://schemas.microsoft.com/office/drawing/2016/ink" xmlns:am3d="http://schemas.microsoft.com/office/drawing/2017/model3d" xmlns:o="urn:schemas-microsoft-com:office:office" xmlns:r="http://schemas.openxmlformats.org/officeDocument/2006/relationships" xmlns:m="http://schemas.openxmlformats.org/officeDocument/2006/math" xmlns:v="urn:schemas-microsoft-com:vml" xmlns:wp14="http://schemas.microsoft.com/office/word/2010/wordprocessingDrawing" xmlns:wp="http://schemas.openxmlformats.org/drawingml/2006/wordprocessingDrawing" xmlns:w10="urn:schemas-microsoft-com:office:word" xmlns:w="http://schemas.openxmlformats.org/wordprocessingml/2006/main" xmlns:w14="http://schemas.microsoft.com/office/word/2010/wordml" xmlns:w15="http://schemas.microsoft.com/office/word/2012/wordml" xmlns:w16cex="http://schemas.microsoft.com/office/word/2018/wordml/cex" xmlns:w16cid="http://schemas.microsoft.com/office/word/2016/wordml/cid" xmlns:w16="http://schemas.microsoft.com/office/word/2018/wordml" xmlns:w16sdtdh="http://schemas.microsoft.com/office/word/2020/wordml/sdtdatahash" xmlns:w16se="http://schemas.microsoft.com/office/word/2015/wordml/symex" xmlns:wpg="http://schemas.microsoft.com/office/word/2010/wordprocessingGroup" xmlns:wpi="http://schemas.microsoft.com/office/word/2010/wordprocessingInk" xmlns:wne="http://schemas.microsoft.com/office/word/2006/wordml" xmlns:wps="http://schemas.microsoft.com/office/word/2010/wordprocessingShape" mc:Ignorable="w14 w15 w16se w16cid w16 w16cex w16sdtdh wp14">
   <w:body>
     <w:p>
       <w:pPr>
@@ -254,7 +254,15 @@
           <w:sz w:val="24"/>
           <w:szCs w:val="24"/>
         </w:rPr>
-        <w:t>Huamán Ortiz, Emerson Raúl</w:t>
+        <w:t xml:space="preserve">Huamán Ortiz, </w:t>
+      </w:r>
+      <w:r>
+        <w:rPr>
+          <w:rFonts w:ascii="Times New Roman" w:eastAsia="Times New Roman" w:hAnsi="Times New Roman" w:cs="Times New Roman"/>
+          <w:sz w:val="24"/>
+          <w:szCs w:val="24"/>
+        </w:rPr>
+        <w:t>Emerson Raúl</w:t>
       </w:r>
     </w:p>
     <w:p>
@@ -1309,15 +1317,7 @@
     </w:p>
     <w:p>
       <w:pPr>
-        <w:spacing w:line="480" w:lineRule="auto"/>
-        <w:rPr>
-          <w:rFonts w:ascii="Times New Roman" w:eastAsia="Times New Roman" w:hAnsi="Times New Roman" w:cs="Times New Roman"/>
-          <w:sz w:val="24"/>
-          <w:szCs w:val="24"/>
-          <w:lang w:val="es-PE"/>
-        </w:rPr>
-      </w:pPr>
-      <w:r>
+        <w:spacing w:line="240" w:lineRule="auto"/>
         <w:rPr>
           <w:rFonts w:ascii="Times New Roman" w:eastAsia="Times New Roman" w:hAnsi="Times New Roman" w:cs="Times New Roman"/>
           <w:b/>
@@ -1327,6 +1327,688 @@
           <w:szCs w:val="32"/>
           <w:lang w:val="es-PE"/>
         </w:rPr>
+      </w:pPr>
+      <w:r>
+        <w:rPr>
+          <w:rFonts w:ascii="Times New Roman" w:eastAsia="Times New Roman" w:hAnsi="Times New Roman" w:cs="Times New Roman"/>
+          <w:b/>
+          <w:bCs/>
+          <w:color w:val="000000"/>
+          <w:sz w:val="32"/>
+          <w:szCs w:val="32"/>
+          <w:lang w:val="es-PE"/>
+        </w:rPr>
+        <w:t>Hito 3</w:t>
+      </w:r>
+    </w:p>
+    <w:p>
+      <w:pPr>
+        <w:spacing w:line="240" w:lineRule="auto"/>
+        <w:rPr>
+          <w:rFonts w:ascii="Times New Roman" w:eastAsia="Times New Roman" w:hAnsi="Times New Roman" w:cs="Times New Roman"/>
+          <w:color w:val="000000"/>
+          <w:sz w:val="24"/>
+          <w:szCs w:val="24"/>
+          <w:lang w:val="es-PE"/>
+        </w:rPr>
+      </w:pPr>
+    </w:p>
+    <w:p>
+      <w:pPr>
+        <w:spacing w:line="240" w:lineRule="auto"/>
+        <w:rPr>
+          <w:rFonts w:ascii="Times New Roman" w:eastAsia="Times New Roman" w:hAnsi="Times New Roman" w:cs="Times New Roman"/>
+          <w:color w:val="000000"/>
+          <w:sz w:val="24"/>
+          <w:szCs w:val="24"/>
+          <w:lang w:val="es-PE"/>
+        </w:rPr>
+      </w:pPr>
+      <w:r>
+        <w:rPr>
+          <w:rFonts w:ascii="Times New Roman" w:eastAsia="Times New Roman" w:hAnsi="Times New Roman" w:cs="Times New Roman"/>
+          <w:color w:val="000000"/>
+          <w:sz w:val="24"/>
+          <w:szCs w:val="24"/>
+          <w:lang w:val="es-PE"/>
+        </w:rPr>
+        <w:t>Para el desarrollo del último hito se han agregado funcionalidades que dan forma al proyecto como tal y el funcionamiento general del mismo. En este, se han actualizado campos de la base de datos, se han pulido detalles del estilo de la página, actualizado según lo necesario los archivos que utilizan node.js y se ha subido el proyecto a la nube</w:t>
+      </w:r>
+      <w:r>
+        <w:rPr>
+          <w:rFonts w:ascii="Times New Roman" w:eastAsia="Times New Roman" w:hAnsi="Times New Roman" w:cs="Times New Roman"/>
+          <w:color w:val="000000"/>
+          <w:sz w:val="24"/>
+          <w:szCs w:val="24"/>
+          <w:lang w:val="es-PE"/>
+        </w:rPr>
+        <w:t xml:space="preserve"> mediante el servicio gratuito render.com</w:t>
+      </w:r>
+      <w:r>
+        <w:rPr>
+          <w:rFonts w:ascii="Times New Roman" w:eastAsia="Times New Roman" w:hAnsi="Times New Roman" w:cs="Times New Roman"/>
+          <w:color w:val="000000"/>
+          <w:sz w:val="24"/>
+          <w:szCs w:val="24"/>
+          <w:lang w:val="es-PE"/>
+        </w:rPr>
+        <w:t>.</w:t>
+      </w:r>
+    </w:p>
+    <w:p>
+      <w:pPr>
+        <w:spacing w:line="240" w:lineRule="auto"/>
+        <w:rPr>
+          <w:rFonts w:ascii="Times New Roman" w:eastAsia="Times New Roman" w:hAnsi="Times New Roman" w:cs="Times New Roman"/>
+          <w:color w:val="000000"/>
+          <w:sz w:val="24"/>
+          <w:szCs w:val="24"/>
+          <w:lang w:val="es-PE"/>
+        </w:rPr>
+      </w:pPr>
+    </w:p>
+    <w:p>
+      <w:pPr>
+        <w:spacing w:line="240" w:lineRule="auto"/>
+        <w:rPr>
+          <w:rFonts w:ascii="Times New Roman" w:eastAsia="Times New Roman" w:hAnsi="Times New Roman" w:cs="Times New Roman"/>
+          <w:b/>
+          <w:bCs/>
+          <w:color w:val="000000"/>
+          <w:sz w:val="32"/>
+          <w:szCs w:val="32"/>
+          <w:lang w:val="es-PE"/>
+        </w:rPr>
+      </w:pPr>
+      <w:r>
+        <w:rPr>
+          <w:rFonts w:ascii="Times New Roman" w:eastAsia="Times New Roman" w:hAnsi="Times New Roman" w:cs="Times New Roman"/>
+          <w:b/>
+          <w:bCs/>
+          <w:color w:val="000000"/>
+          <w:sz w:val="32"/>
+          <w:szCs w:val="32"/>
+          <w:lang w:val="es-PE"/>
+        </w:rPr>
+        <w:t>Base de datos</w:t>
+      </w:r>
+    </w:p>
+    <w:p>
+      <w:pPr>
+        <w:spacing w:line="240" w:lineRule="auto"/>
+        <w:rPr>
+          <w:rFonts w:ascii="Times New Roman" w:eastAsia="Times New Roman" w:hAnsi="Times New Roman" w:cs="Times New Roman"/>
+          <w:sz w:val="24"/>
+          <w:szCs w:val="24"/>
+          <w:lang w:val="es-PE"/>
+        </w:rPr>
+      </w:pPr>
+    </w:p>
+    <w:p>
+      <w:pPr>
+        <w:spacing w:line="240" w:lineRule="auto"/>
+        <w:rPr>
+          <w:rFonts w:ascii="Times New Roman" w:eastAsia="Times New Roman" w:hAnsi="Times New Roman" w:cs="Times New Roman"/>
+          <w:sz w:val="24"/>
+          <w:szCs w:val="24"/>
+          <w:lang w:val="es-PE"/>
+        </w:rPr>
+      </w:pPr>
+      <w:r>
+        <w:rPr>
+          <w:rFonts w:ascii="Times New Roman" w:eastAsia="Times New Roman" w:hAnsi="Times New Roman" w:cs="Times New Roman"/>
+          <w:sz w:val="24"/>
+          <w:szCs w:val="24"/>
+          <w:lang w:val="es-PE"/>
+        </w:rPr>
+        <w:t>En la base de datos del proyecto se han creado tablas referentes a los comentarios que se le dejan al profesor, así como también el apartado de pagos y los mensajes de comunicación directa con este último. Asimismo, se han agregado funcionalidades ligadas a dichas tablas, las cuales son los siguientes:</w:t>
+      </w:r>
+    </w:p>
+    <w:p>
+      <w:pPr>
+        <w:spacing w:line="240" w:lineRule="auto"/>
+        <w:rPr>
+          <w:rFonts w:ascii="Times New Roman" w:eastAsia="Times New Roman" w:hAnsi="Times New Roman" w:cs="Times New Roman"/>
+          <w:sz w:val="24"/>
+          <w:szCs w:val="24"/>
+          <w:lang w:val="es-PE"/>
+        </w:rPr>
+      </w:pPr>
+    </w:p>
+    <w:p>
+      <w:pPr>
+        <w:pStyle w:val="Prrafodelista"/>
+        <w:numPr>
+          <w:ilvl w:val="0"/>
+          <w:numId w:val="3"/>
+        </w:numPr>
+        <w:spacing w:line="240" w:lineRule="auto"/>
+        <w:rPr>
+          <w:rFonts w:ascii="Times New Roman" w:eastAsia="Times New Roman" w:hAnsi="Times New Roman" w:cs="Times New Roman"/>
+          <w:sz w:val="24"/>
+          <w:szCs w:val="24"/>
+          <w:lang w:val="es-PE"/>
+        </w:rPr>
+      </w:pPr>
+      <w:r>
+        <w:rPr>
+          <w:rFonts w:ascii="Times New Roman" w:eastAsia="Times New Roman" w:hAnsi="Times New Roman" w:cs="Times New Roman"/>
+          <w:sz w:val="24"/>
+          <w:szCs w:val="24"/>
+          <w:lang w:val="es-PE"/>
+        </w:rPr>
+        <w:t xml:space="preserve">Función </w:t>
+      </w:r>
+      <w:r>
+        <w:rPr>
+          <w:rFonts w:ascii="Times New Roman" w:eastAsia="Times New Roman" w:hAnsi="Times New Roman" w:cs="Times New Roman"/>
+          <w:sz w:val="24"/>
+          <w:szCs w:val="24"/>
+          <w:lang w:val="es-PE"/>
+        </w:rPr>
+        <w:t>calificar_profesor</w:t>
+      </w:r>
+    </w:p>
+    <w:p>
+      <w:pPr>
+        <w:pStyle w:val="Prrafodelista"/>
+        <w:numPr>
+          <w:ilvl w:val="0"/>
+          <w:numId w:val="3"/>
+        </w:numPr>
+        <w:spacing w:line="240" w:lineRule="auto"/>
+        <w:rPr>
+          <w:rFonts w:ascii="Times New Roman" w:eastAsia="Times New Roman" w:hAnsi="Times New Roman" w:cs="Times New Roman"/>
+          <w:sz w:val="24"/>
+          <w:szCs w:val="24"/>
+          <w:lang w:val="es-PE"/>
+        </w:rPr>
+      </w:pPr>
+      <w:r>
+        <w:rPr>
+          <w:rFonts w:ascii="Times New Roman" w:eastAsia="Times New Roman" w:hAnsi="Times New Roman" w:cs="Times New Roman"/>
+          <w:sz w:val="24"/>
+          <w:szCs w:val="24"/>
+          <w:lang w:val="es-PE"/>
+        </w:rPr>
+        <w:t xml:space="preserve">Función </w:t>
+      </w:r>
+      <w:r>
+        <w:rPr>
+          <w:rFonts w:ascii="Times New Roman" w:eastAsia="Times New Roman" w:hAnsi="Times New Roman" w:cs="Times New Roman"/>
+          <w:sz w:val="24"/>
+          <w:szCs w:val="24"/>
+          <w:lang w:val="es-PE"/>
+        </w:rPr>
+        <w:t>ActualizarProfesor</w:t>
+      </w:r>
+    </w:p>
+    <w:p>
+      <w:pPr>
+        <w:pStyle w:val="Prrafodelista"/>
+        <w:numPr>
+          <w:ilvl w:val="0"/>
+          <w:numId w:val="3"/>
+        </w:numPr>
+        <w:spacing w:line="240" w:lineRule="auto"/>
+        <w:rPr>
+          <w:rFonts w:ascii="Times New Roman" w:eastAsia="Times New Roman" w:hAnsi="Times New Roman" w:cs="Times New Roman"/>
+          <w:sz w:val="24"/>
+          <w:szCs w:val="24"/>
+          <w:lang w:val="es-PE"/>
+        </w:rPr>
+      </w:pPr>
+      <w:r>
+        <w:rPr>
+          <w:rFonts w:ascii="Times New Roman" w:eastAsia="Times New Roman" w:hAnsi="Times New Roman" w:cs="Times New Roman"/>
+          <w:sz w:val="24"/>
+          <w:szCs w:val="24"/>
+          <w:lang w:val="es-PE"/>
+        </w:rPr>
+        <w:t xml:space="preserve">Función </w:t>
+      </w:r>
+      <w:r>
+        <w:rPr>
+          <w:rFonts w:ascii="Times New Roman" w:eastAsia="Times New Roman" w:hAnsi="Times New Roman" w:cs="Times New Roman"/>
+          <w:sz w:val="24"/>
+          <w:szCs w:val="24"/>
+          <w:lang w:val="es-PE"/>
+        </w:rPr>
+        <w:t>actualizar_curso_profesor</w:t>
+      </w:r>
+    </w:p>
+    <w:p>
+      <w:pPr>
+        <w:pStyle w:val="Prrafodelista"/>
+        <w:numPr>
+          <w:ilvl w:val="0"/>
+          <w:numId w:val="3"/>
+        </w:numPr>
+        <w:spacing w:line="240" w:lineRule="auto"/>
+        <w:rPr>
+          <w:rFonts w:ascii="Times New Roman" w:eastAsia="Times New Roman" w:hAnsi="Times New Roman" w:cs="Times New Roman"/>
+          <w:sz w:val="24"/>
+          <w:szCs w:val="24"/>
+          <w:lang w:val="es-PE"/>
+        </w:rPr>
+      </w:pPr>
+      <w:r>
+        <w:rPr>
+          <w:rFonts w:ascii="Times New Roman" w:eastAsia="Times New Roman" w:hAnsi="Times New Roman" w:cs="Times New Roman"/>
+          <w:sz w:val="24"/>
+          <w:szCs w:val="24"/>
+          <w:lang w:val="es-PE"/>
+        </w:rPr>
+        <w:t xml:space="preserve">Función </w:t>
+      </w:r>
+      <w:r>
+        <w:rPr>
+          <w:rFonts w:ascii="Times New Roman" w:eastAsia="Times New Roman" w:hAnsi="Times New Roman" w:cs="Times New Roman"/>
+          <w:sz w:val="24"/>
+          <w:szCs w:val="24"/>
+          <w:lang w:val="es-PE"/>
+        </w:rPr>
+        <w:t>ingresar_comentario</w:t>
+      </w:r>
+    </w:p>
+    <w:p>
+      <w:pPr>
+        <w:pStyle w:val="Prrafodelista"/>
+        <w:numPr>
+          <w:ilvl w:val="0"/>
+          <w:numId w:val="3"/>
+        </w:numPr>
+        <w:spacing w:line="240" w:lineRule="auto"/>
+        <w:rPr>
+          <w:rFonts w:ascii="Times New Roman" w:eastAsia="Times New Roman" w:hAnsi="Times New Roman" w:cs="Times New Roman"/>
+          <w:sz w:val="24"/>
+          <w:szCs w:val="24"/>
+          <w:lang w:val="es-PE"/>
+        </w:rPr>
+      </w:pPr>
+      <w:r>
+        <w:rPr>
+          <w:rFonts w:ascii="Times New Roman" w:eastAsia="Times New Roman" w:hAnsi="Times New Roman" w:cs="Times New Roman"/>
+          <w:sz w:val="24"/>
+          <w:szCs w:val="24"/>
+          <w:lang w:val="es-PE"/>
+        </w:rPr>
+        <w:t xml:space="preserve">Función </w:t>
+      </w:r>
+      <w:r>
+        <w:rPr>
+          <w:rFonts w:ascii="Times New Roman" w:eastAsia="Times New Roman" w:hAnsi="Times New Roman" w:cs="Times New Roman"/>
+          <w:sz w:val="24"/>
+          <w:szCs w:val="24"/>
+          <w:lang w:val="es-PE"/>
+        </w:rPr>
+        <w:t>consultar_comentarios_profesor</w:t>
+      </w:r>
+    </w:p>
+    <w:p>
+      <w:pPr>
+        <w:pStyle w:val="Prrafodelista"/>
+        <w:numPr>
+          <w:ilvl w:val="0"/>
+          <w:numId w:val="3"/>
+        </w:numPr>
+        <w:spacing w:line="240" w:lineRule="auto"/>
+        <w:rPr>
+          <w:rFonts w:ascii="Times New Roman" w:eastAsia="Times New Roman" w:hAnsi="Times New Roman" w:cs="Times New Roman"/>
+          <w:sz w:val="24"/>
+          <w:szCs w:val="24"/>
+          <w:lang w:val="es-PE"/>
+        </w:rPr>
+      </w:pPr>
+      <w:r>
+        <w:rPr>
+          <w:rFonts w:ascii="Times New Roman" w:eastAsia="Times New Roman" w:hAnsi="Times New Roman" w:cs="Times New Roman"/>
+          <w:sz w:val="24"/>
+          <w:szCs w:val="24"/>
+          <w:lang w:val="es-PE"/>
+        </w:rPr>
+        <w:t xml:space="preserve">Función </w:t>
+      </w:r>
+      <w:r>
+        <w:rPr>
+          <w:rFonts w:ascii="Times New Roman" w:eastAsia="Times New Roman" w:hAnsi="Times New Roman" w:cs="Times New Roman"/>
+          <w:sz w:val="24"/>
+          <w:szCs w:val="24"/>
+          <w:lang w:val="es-PE"/>
+        </w:rPr>
+        <w:t>ingresar_mensaje</w:t>
+      </w:r>
+    </w:p>
+    <w:p>
+      <w:pPr>
+        <w:pStyle w:val="Prrafodelista"/>
+        <w:numPr>
+          <w:ilvl w:val="0"/>
+          <w:numId w:val="3"/>
+        </w:numPr>
+        <w:spacing w:line="240" w:lineRule="auto"/>
+        <w:rPr>
+          <w:rFonts w:ascii="Times New Roman" w:eastAsia="Times New Roman" w:hAnsi="Times New Roman" w:cs="Times New Roman"/>
+          <w:sz w:val="24"/>
+          <w:szCs w:val="24"/>
+          <w:lang w:val="es-PE"/>
+        </w:rPr>
+      </w:pPr>
+      <w:r>
+        <w:rPr>
+          <w:rFonts w:ascii="Times New Roman" w:eastAsia="Times New Roman" w:hAnsi="Times New Roman" w:cs="Times New Roman"/>
+          <w:sz w:val="24"/>
+          <w:szCs w:val="24"/>
+          <w:lang w:val="es-PE"/>
+        </w:rPr>
+        <w:t xml:space="preserve">Función </w:t>
+      </w:r>
+      <w:r>
+        <w:rPr>
+          <w:rFonts w:ascii="Times New Roman" w:eastAsia="Times New Roman" w:hAnsi="Times New Roman" w:cs="Times New Roman"/>
+          <w:sz w:val="24"/>
+          <w:szCs w:val="24"/>
+          <w:lang w:val="es-PE"/>
+        </w:rPr>
+        <w:t>consultar_mensaje_profesor</w:t>
+      </w:r>
+    </w:p>
+    <w:p>
+      <w:pPr>
+        <w:pStyle w:val="Prrafodelista"/>
+        <w:numPr>
+          <w:ilvl w:val="0"/>
+          <w:numId w:val="3"/>
+        </w:numPr>
+        <w:spacing w:line="240" w:lineRule="auto"/>
+        <w:rPr>
+          <w:rFonts w:ascii="Times New Roman" w:eastAsia="Times New Roman" w:hAnsi="Times New Roman" w:cs="Times New Roman"/>
+          <w:sz w:val="24"/>
+          <w:szCs w:val="24"/>
+          <w:lang w:val="es-PE"/>
+        </w:rPr>
+      </w:pPr>
+      <w:r>
+        <w:rPr>
+          <w:rFonts w:ascii="Times New Roman" w:eastAsia="Times New Roman" w:hAnsi="Times New Roman" w:cs="Times New Roman"/>
+          <w:sz w:val="24"/>
+          <w:szCs w:val="24"/>
+          <w:lang w:val="es-PE"/>
+        </w:rPr>
+        <w:t xml:space="preserve">Función </w:t>
+      </w:r>
+      <w:r>
+        <w:rPr>
+          <w:rFonts w:ascii="Times New Roman" w:eastAsia="Times New Roman" w:hAnsi="Times New Roman" w:cs="Times New Roman"/>
+          <w:sz w:val="24"/>
+          <w:szCs w:val="24"/>
+          <w:lang w:val="es-PE"/>
+        </w:rPr>
+        <w:t>ingresar_mensaje_privado</w:t>
+      </w:r>
+    </w:p>
+    <w:p>
+      <w:pPr>
+        <w:pStyle w:val="Prrafodelista"/>
+        <w:numPr>
+          <w:ilvl w:val="0"/>
+          <w:numId w:val="3"/>
+        </w:numPr>
+        <w:spacing w:line="240" w:lineRule="auto"/>
+        <w:rPr>
+          <w:rFonts w:ascii="Times New Roman" w:eastAsia="Times New Roman" w:hAnsi="Times New Roman" w:cs="Times New Roman"/>
+          <w:sz w:val="24"/>
+          <w:szCs w:val="24"/>
+          <w:lang w:val="es-PE"/>
+        </w:rPr>
+      </w:pPr>
+      <w:r>
+        <w:rPr>
+          <w:rFonts w:ascii="Times New Roman" w:eastAsia="Times New Roman" w:hAnsi="Times New Roman" w:cs="Times New Roman"/>
+          <w:sz w:val="24"/>
+          <w:szCs w:val="24"/>
+          <w:lang w:val="es-PE"/>
+        </w:rPr>
+        <w:t xml:space="preserve">Función </w:t>
+      </w:r>
+      <w:r>
+        <w:rPr>
+          <w:rFonts w:ascii="Times New Roman" w:eastAsia="Times New Roman" w:hAnsi="Times New Roman" w:cs="Times New Roman"/>
+          <w:sz w:val="24"/>
+          <w:szCs w:val="24"/>
+          <w:lang w:val="es-PE"/>
+        </w:rPr>
+        <w:t>pagar_profesor</w:t>
+      </w:r>
+    </w:p>
+    <w:p>
+      <w:pPr>
+        <w:spacing w:line="240" w:lineRule="auto"/>
+        <w:rPr>
+          <w:rFonts w:ascii="Times New Roman" w:eastAsia="Times New Roman" w:hAnsi="Times New Roman" w:cs="Times New Roman"/>
+          <w:sz w:val="24"/>
+          <w:szCs w:val="24"/>
+          <w:lang w:val="es-PE"/>
+        </w:rPr>
+      </w:pPr>
+    </w:p>
+    <w:p>
+      <w:pPr>
+        <w:spacing w:line="240" w:lineRule="auto"/>
+        <w:rPr>
+          <w:rFonts w:ascii="Times New Roman" w:eastAsia="Times New Roman" w:hAnsi="Times New Roman" w:cs="Times New Roman"/>
+          <w:sz w:val="24"/>
+          <w:szCs w:val="24"/>
+          <w:lang w:val="es-PE"/>
+        </w:rPr>
+      </w:pPr>
+      <w:r>
+        <w:rPr>
+          <w:rFonts w:ascii="Times New Roman" w:eastAsia="Times New Roman" w:hAnsi="Times New Roman" w:cs="Times New Roman"/>
+          <w:b/>
+          <w:bCs/>
+          <w:color w:val="000000"/>
+          <w:sz w:val="32"/>
+          <w:szCs w:val="32"/>
+          <w:lang w:val="es-PE"/>
+        </w:rPr>
+        <w:t>Node.js</w:t>
+      </w:r>
+    </w:p>
+    <w:p>
+      <w:pPr>
+        <w:spacing w:line="240" w:lineRule="auto"/>
+        <w:rPr>
+          <w:rFonts w:ascii="Times New Roman" w:eastAsia="Times New Roman" w:hAnsi="Times New Roman" w:cs="Times New Roman"/>
+          <w:sz w:val="24"/>
+          <w:szCs w:val="24"/>
+          <w:lang w:val="es-PE"/>
+        </w:rPr>
+      </w:pPr>
+    </w:p>
+    <w:p>
+      <w:pPr>
+        <w:spacing w:line="240" w:lineRule="auto"/>
+        <w:rPr>
+          <w:rFonts w:ascii="Times New Roman" w:eastAsia="Times New Roman" w:hAnsi="Times New Roman" w:cs="Times New Roman"/>
+          <w:sz w:val="24"/>
+          <w:szCs w:val="24"/>
+          <w:lang w:val="es-PE"/>
+        </w:rPr>
+      </w:pPr>
+      <w:r>
+        <w:rPr>
+          <w:rFonts w:ascii="Times New Roman" w:eastAsia="Times New Roman" w:hAnsi="Times New Roman" w:cs="Times New Roman"/>
+          <w:sz w:val="24"/>
+          <w:szCs w:val="24"/>
+          <w:lang w:val="es-PE"/>
+        </w:rPr>
+        <w:lastRenderedPageBreak/>
+        <w:t>De cara al backend realizado con node.js, se actualizó el archivo profesor.js para que se ajuste a las necesidades actuales del proyecto, así como también el archivo base de la aplicación app.js. Además, para utilizar los nuevos campos de la base de datos, se han creado archivos .js para el pago, los mensajes y los comentarios anteriormente mencionados.</w:t>
+      </w:r>
+    </w:p>
+    <w:p>
+      <w:pPr>
+        <w:spacing w:line="240" w:lineRule="auto"/>
+        <w:rPr>
+          <w:rFonts w:ascii="Times New Roman" w:eastAsia="Times New Roman" w:hAnsi="Times New Roman" w:cs="Times New Roman"/>
+          <w:sz w:val="24"/>
+          <w:szCs w:val="24"/>
+          <w:lang w:val="es-PE"/>
+        </w:rPr>
+      </w:pPr>
+    </w:p>
+    <w:p>
+      <w:pPr>
+        <w:spacing w:line="240" w:lineRule="auto"/>
+        <w:rPr>
+          <w:rFonts w:ascii="Times New Roman" w:eastAsia="Times New Roman" w:hAnsi="Times New Roman" w:cs="Times New Roman"/>
+          <w:sz w:val="24"/>
+          <w:szCs w:val="24"/>
+          <w:lang w:val="es-PE"/>
+        </w:rPr>
+      </w:pPr>
+      <w:r>
+        <w:rPr>
+          <w:rFonts w:ascii="Times New Roman" w:eastAsia="Times New Roman" w:hAnsi="Times New Roman" w:cs="Times New Roman"/>
+          <w:b/>
+          <w:bCs/>
+          <w:color w:val="000000"/>
+          <w:sz w:val="32"/>
+          <w:szCs w:val="32"/>
+          <w:lang w:val="es-PE"/>
+        </w:rPr>
+        <w:t>HTML</w:t>
+      </w:r>
+    </w:p>
+    <w:p>
+      <w:pPr>
+        <w:spacing w:line="240" w:lineRule="auto"/>
+        <w:rPr>
+          <w:rFonts w:ascii="Times New Roman" w:eastAsia="Times New Roman" w:hAnsi="Times New Roman" w:cs="Times New Roman"/>
+          <w:sz w:val="24"/>
+          <w:szCs w:val="24"/>
+          <w:lang w:val="es-PE"/>
+        </w:rPr>
+      </w:pPr>
+    </w:p>
+    <w:p>
+      <w:pPr>
+        <w:spacing w:line="240" w:lineRule="auto"/>
+        <w:rPr>
+          <w:rFonts w:ascii="Times New Roman" w:eastAsia="Times New Roman" w:hAnsi="Times New Roman" w:cs="Times New Roman"/>
+          <w:sz w:val="24"/>
+          <w:szCs w:val="24"/>
+          <w:lang w:val="es-PE"/>
+        </w:rPr>
+      </w:pPr>
+      <w:r>
+        <w:rPr>
+          <w:rFonts w:ascii="Times New Roman" w:eastAsia="Times New Roman" w:hAnsi="Times New Roman" w:cs="Times New Roman"/>
+          <w:sz w:val="24"/>
+          <w:szCs w:val="24"/>
+          <w:lang w:val="es-PE"/>
+        </w:rPr>
+        <w:t>Los cambios en los HTML han radicado principalmente en acomodarse a las nuevas interfaces que se han implementado en cuanto a estilo, siendo los afectados el Buscador, Login, Menuprofesor, Register y Profesor, además de haberse creado un nuevo html nombrado pago.</w:t>
+      </w:r>
+    </w:p>
+    <w:p>
+      <w:pPr>
+        <w:spacing w:line="240" w:lineRule="auto"/>
+        <w:rPr>
+          <w:rFonts w:ascii="Times New Roman" w:eastAsia="Times New Roman" w:hAnsi="Times New Roman" w:cs="Times New Roman"/>
+          <w:sz w:val="24"/>
+          <w:szCs w:val="24"/>
+          <w:lang w:val="es-PE"/>
+        </w:rPr>
+      </w:pPr>
+    </w:p>
+    <w:p>
+      <w:pPr>
+        <w:spacing w:line="240" w:lineRule="auto"/>
+        <w:rPr>
+          <w:rFonts w:ascii="Times New Roman" w:eastAsia="Times New Roman" w:hAnsi="Times New Roman" w:cs="Times New Roman"/>
+          <w:b/>
+          <w:bCs/>
+          <w:sz w:val="32"/>
+          <w:szCs w:val="32"/>
+          <w:lang w:val="es-PE"/>
+        </w:rPr>
+      </w:pPr>
+      <w:r>
+        <w:rPr>
+          <w:rFonts w:ascii="Times New Roman" w:eastAsia="Times New Roman" w:hAnsi="Times New Roman" w:cs="Times New Roman"/>
+          <w:b/>
+          <w:bCs/>
+          <w:sz w:val="32"/>
+          <w:szCs w:val="32"/>
+          <w:lang w:val="es-PE"/>
+        </w:rPr>
+        <w:t>Estilos</w:t>
+      </w:r>
+    </w:p>
+    <w:p>
+      <w:pPr>
+        <w:spacing w:line="240" w:lineRule="auto"/>
+        <w:rPr>
+          <w:rFonts w:ascii="Times New Roman" w:eastAsia="Times New Roman" w:hAnsi="Times New Roman" w:cs="Times New Roman"/>
+          <w:sz w:val="24"/>
+          <w:szCs w:val="24"/>
+          <w:lang w:val="es-PE"/>
+        </w:rPr>
+      </w:pPr>
+    </w:p>
+    <w:p>
+      <w:pPr>
+        <w:spacing w:line="240" w:lineRule="auto"/>
+        <w:rPr>
+          <w:rFonts w:ascii="Times New Roman" w:eastAsia="Times New Roman" w:hAnsi="Times New Roman" w:cs="Times New Roman"/>
+          <w:sz w:val="24"/>
+          <w:szCs w:val="24"/>
+          <w:lang w:val="es-PE"/>
+        </w:rPr>
+      </w:pPr>
+      <w:r>
+        <w:rPr>
+          <w:rFonts w:ascii="Times New Roman" w:eastAsia="Times New Roman" w:hAnsi="Times New Roman" w:cs="Times New Roman"/>
+          <w:sz w:val="24"/>
+          <w:szCs w:val="24"/>
+          <w:lang w:val="es-PE"/>
+        </w:rPr>
+        <w:t>Para el apartado de estilos, se han utilizado dos tipos de archivo principalmente: las imágenes, siendo casos como el logo, profesor y backgrounds, así como también 2 nuevos css: SCSE-MP y SCSE-MP2.</w:t>
+      </w:r>
+    </w:p>
+    <w:p>
+      <w:pPr>
+        <w:spacing w:line="240" w:lineRule="auto"/>
+        <w:rPr>
+          <w:rFonts w:ascii="Times New Roman" w:eastAsia="Times New Roman" w:hAnsi="Times New Roman" w:cs="Times New Roman"/>
+          <w:sz w:val="24"/>
+          <w:szCs w:val="24"/>
+          <w:lang w:val="es-PE"/>
+        </w:rPr>
+      </w:pPr>
+    </w:p>
+    <w:p>
+      <w:pPr>
+        <w:spacing w:line="480" w:lineRule="auto"/>
+        <w:rPr>
+          <w:rFonts w:ascii="Times New Roman" w:eastAsia="Times New Roman" w:hAnsi="Times New Roman" w:cs="Times New Roman"/>
+          <w:sz w:val="24"/>
+          <w:szCs w:val="24"/>
+          <w:lang w:val="es-PE"/>
+        </w:rPr>
+      </w:pPr>
+      <w:r>
+        <w:rPr>
+          <w:rFonts w:ascii="Times New Roman" w:eastAsia="Times New Roman" w:hAnsi="Times New Roman" w:cs="Times New Roman"/>
+          <w:b/>
+          <w:bCs/>
+          <w:color w:val="000000"/>
+          <w:sz w:val="32"/>
+          <w:szCs w:val="32"/>
+          <w:lang w:val="es-PE"/>
+        </w:rPr>
         <w:t>Conclusiones</w:t>
       </w:r>
     </w:p>
@@ -1348,7 +2030,7 @@
           <w:szCs w:val="24"/>
           <w:lang w:val="es-PE"/>
         </w:rPr>
-        <w:t>Para esta segunda parte del proyecto el equipo se ha enfocado en las funcionalidades relacionadas con el profesor, así como también se comienza a profundizar en el funcionamiento general de la página. Si bien se han presentado inconvenientes con las fechas acordadas en el Cronograma, se ha podido cumplir con el límite designado para el hito 2.</w:t>
+        <w:t>Para la parte final del proyecto se ha optado por pulir ciertas asperezas y agregar funcionalidades principales para poder mostrar el funcionamiento del proyecto y el estilo visual que se pensaba seguir de acuerdo a la coordinación interna del equipo mediante Figma.</w:t>
       </w:r>
     </w:p>
     <w:p>
@@ -1373,7 +2055,7 @@
 </file>
 
 <file path=word/numbering.xml><?xml version="1.0" encoding="utf-8"?>
-<w:numbering xmlns:wpc="http://schemas.microsoft.com/office/word/2010/wordprocessingCanvas" xmlns:cx="http://schemas.microsoft.com/office/drawing/2014/chartex" xmlns:cx1="http://schemas.microsoft.com/office/drawing/2015/9/8/chartex" xmlns:cx2="http://schemas.microsoft.com/office/drawing/2015/10/21/chartex" xmlns:cx3="http://schemas.microsoft.com/office/drawing/2016/5/9/chartex" xmlns:cx4="http://schemas.microsoft.com/office/drawing/2016/5/10/chartex" xmlns:cx5="http://schemas.microsoft.com/office/drawing/2016/5/11/chartex" xmlns:cx6="http://schemas.microsoft.com/office/drawing/2016/5/12/chartex" xmlns:cx7="http://schemas.microsoft.com/office/drawing/2016/5/13/chartex" xmlns:cx8="http://schemas.microsoft.com/office/drawing/2016/5/14/chartex" xmlns:mc="http://schemas.openxmlformats.org/markup-compatibility/2006" xmlns:aink="http://schemas.microsoft.com/office/drawing/2016/ink" xmlns:am3d="http://schemas.microsoft.com/office/drawing/2017/model3d" xmlns:o="urn:schemas-microsoft-com:office:office" xmlns:oel="http://schemas.microsoft.com/office/2019/extlst" xmlns:r="http://schemas.openxmlformats.org/officeDocument/2006/relationships" xmlns:m="http://schemas.openxmlformats.org/officeDocument/2006/math" xmlns:v="urn:schemas-microsoft-com:vml" xmlns:wp14="http://schemas.microsoft.com/office/word/2010/wordprocessingDrawing" xmlns:wp="http://schemas.openxmlformats.org/drawingml/2006/wordprocessingDrawing" xmlns:w10="urn:schemas-microsoft-com:office:word" xmlns:w="http://schemas.openxmlformats.org/wordprocessingml/2006/main" xmlns:w14="http://schemas.microsoft.com/office/word/2010/wordml" xmlns:w15="http://schemas.microsoft.com/office/word/2012/wordml" xmlns:w16cex="http://schemas.microsoft.com/office/word/2018/wordml/cex" xmlns:w16cid="http://schemas.microsoft.com/office/word/2016/wordml/cid" xmlns:w16="http://schemas.microsoft.com/office/word/2018/wordml" xmlns:w16du="http://schemas.microsoft.com/office/word/2023/wordml/word16du" xmlns:w16sdtdh="http://schemas.microsoft.com/office/word/2020/wordml/sdtdatahash" xmlns:w16se="http://schemas.microsoft.com/office/word/2015/wordml/symex" xmlns:wpg="http://schemas.microsoft.com/office/word/2010/wordprocessingGroup" xmlns:wpi="http://schemas.microsoft.com/office/word/2010/wordprocessingInk" xmlns:wne="http://schemas.microsoft.com/office/word/2006/wordml" xmlns:wps="http://schemas.microsoft.com/office/word/2010/wordprocessingShape" mc:Ignorable="w14 w15 w16se w16cid w16 w16cex w16sdtdh wp14">
+<w:numbering xmlns:wpc="http://schemas.microsoft.com/office/word/2010/wordprocessingCanvas" xmlns:cx="http://schemas.microsoft.com/office/drawing/2014/chartex" xmlns:cx1="http://schemas.microsoft.com/office/drawing/2015/9/8/chartex" xmlns:cx2="http://schemas.microsoft.com/office/drawing/2015/10/21/chartex" xmlns:cx3="http://schemas.microsoft.com/office/drawing/2016/5/9/chartex" xmlns:cx4="http://schemas.microsoft.com/office/drawing/2016/5/10/chartex" xmlns:cx5="http://schemas.microsoft.com/office/drawing/2016/5/11/chartex" xmlns:cx6="http://schemas.microsoft.com/office/drawing/2016/5/12/chartex" xmlns:cx7="http://schemas.microsoft.com/office/drawing/2016/5/13/chartex" xmlns:cx8="http://schemas.microsoft.com/office/drawing/2016/5/14/chartex" xmlns:mc="http://schemas.openxmlformats.org/markup-compatibility/2006" xmlns:aink="http://schemas.microsoft.com/office/drawing/2016/ink" xmlns:am3d="http://schemas.microsoft.com/office/drawing/2017/model3d" xmlns:o="urn:schemas-microsoft-com:office:office" xmlns:r="http://schemas.openxmlformats.org/officeDocument/2006/relationships" xmlns:m="http://schemas.openxmlformats.org/officeDocument/2006/math" xmlns:v="urn:schemas-microsoft-com:vml" xmlns:wp14="http://schemas.microsoft.com/office/word/2010/wordprocessingDrawing" xmlns:wp="http://schemas.openxmlformats.org/drawingml/2006/wordprocessingDrawing" xmlns:w10="urn:schemas-microsoft-com:office:word" xmlns:w="http://schemas.openxmlformats.org/wordprocessingml/2006/main" xmlns:w14="http://schemas.microsoft.com/office/word/2010/wordml" xmlns:w15="http://schemas.microsoft.com/office/word/2012/wordml" xmlns:w16cex="http://schemas.microsoft.com/office/word/2018/wordml/cex" xmlns:w16cid="http://schemas.microsoft.com/office/word/2016/wordml/cid" xmlns:w16="http://schemas.microsoft.com/office/word/2018/wordml" xmlns:w16sdtdh="http://schemas.microsoft.com/office/word/2020/wordml/sdtdatahash" xmlns:w16se="http://schemas.microsoft.com/office/word/2015/wordml/symex" xmlns:wpg="http://schemas.microsoft.com/office/word/2010/wordprocessingGroup" xmlns:wpi="http://schemas.microsoft.com/office/word/2010/wordprocessingInk" xmlns:wne="http://schemas.microsoft.com/office/word/2006/wordml" xmlns:wps="http://schemas.microsoft.com/office/word/2010/wordprocessingShape" mc:Ignorable="w14 w15 w16se w16cid w16 w16cex w16sdtdh wp14">
   <w:abstractNum w:abstractNumId="0" w15:restartNumberingAfterBreak="0">
     <w:nsid w:val="05FC31A7"/>
     <w:multiLevelType w:val="multilevel"/>
@@ -1524,6 +2206,119 @@
     </w:lvl>
   </w:abstractNum>
   <w:abstractNum w:abstractNumId="1" w15:restartNumberingAfterBreak="0">
+    <w:nsid w:val="0A4B1AA0"/>
+    <w:multiLevelType w:val="hybridMultilevel"/>
+    <w:tmpl w:val="2D06C88E"/>
+    <w:lvl w:ilvl="0" w:tplc="0C0A0001">
+      <w:start w:val="1"/>
+      <w:numFmt w:val="bullet"/>
+      <w:lvlText w:val=""/>
+      <w:lvlJc w:val="left"/>
+      <w:pPr>
+        <w:ind w:left="720" w:hanging="360"/>
+      </w:pPr>
+      <w:rPr>
+        <w:rFonts w:ascii="Symbol" w:hAnsi="Symbol" w:hint="default"/>
+      </w:rPr>
+    </w:lvl>
+    <w:lvl w:ilvl="1" w:tplc="0C0A0003" w:tentative="1">
+      <w:start w:val="1"/>
+      <w:numFmt w:val="bullet"/>
+      <w:lvlText w:val="o"/>
+      <w:lvlJc w:val="left"/>
+      <w:pPr>
+        <w:ind w:left="1440" w:hanging="360"/>
+      </w:pPr>
+      <w:rPr>
+        <w:rFonts w:ascii="Courier New" w:hAnsi="Courier New" w:cs="Courier New" w:hint="default"/>
+      </w:rPr>
+    </w:lvl>
+    <w:lvl w:ilvl="2" w:tplc="0C0A0005" w:tentative="1">
+      <w:start w:val="1"/>
+      <w:numFmt w:val="bullet"/>
+      <w:lvlText w:val=""/>
+      <w:lvlJc w:val="left"/>
+      <w:pPr>
+        <w:ind w:left="2160" w:hanging="360"/>
+      </w:pPr>
+      <w:rPr>
+        <w:rFonts w:ascii="Wingdings" w:hAnsi="Wingdings" w:hint="default"/>
+      </w:rPr>
+    </w:lvl>
+    <w:lvl w:ilvl="3" w:tplc="0C0A0001" w:tentative="1">
+      <w:start w:val="1"/>
+      <w:numFmt w:val="bullet"/>
+      <w:lvlText w:val=""/>
+      <w:lvlJc w:val="left"/>
+      <w:pPr>
+        <w:ind w:left="2880" w:hanging="360"/>
+      </w:pPr>
+      <w:rPr>
+        <w:rFonts w:ascii="Symbol" w:hAnsi="Symbol" w:hint="default"/>
+      </w:rPr>
+    </w:lvl>
+    <w:lvl w:ilvl="4" w:tplc="0C0A0003" w:tentative="1">
+      <w:start w:val="1"/>
+      <w:numFmt w:val="bullet"/>
+      <w:lvlText w:val="o"/>
+      <w:lvlJc w:val="left"/>
+      <w:pPr>
+        <w:ind w:left="3600" w:hanging="360"/>
+      </w:pPr>
+      <w:rPr>
+        <w:rFonts w:ascii="Courier New" w:hAnsi="Courier New" w:cs="Courier New" w:hint="default"/>
+      </w:rPr>
+    </w:lvl>
+    <w:lvl w:ilvl="5" w:tplc="0C0A0005" w:tentative="1">
+      <w:start w:val="1"/>
+      <w:numFmt w:val="bullet"/>
+      <w:lvlText w:val=""/>
+      <w:lvlJc w:val="left"/>
+      <w:pPr>
+        <w:ind w:left="4320" w:hanging="360"/>
+      </w:pPr>
+      <w:rPr>
+        <w:rFonts w:ascii="Wingdings" w:hAnsi="Wingdings" w:hint="default"/>
+      </w:rPr>
+    </w:lvl>
+    <w:lvl w:ilvl="6" w:tplc="0C0A0001" w:tentative="1">
+      <w:start w:val="1"/>
+      <w:numFmt w:val="bullet"/>
+      <w:lvlText w:val=""/>
+      <w:lvlJc w:val="left"/>
+      <w:pPr>
+        <w:ind w:left="5040" w:hanging="360"/>
+      </w:pPr>
+      <w:rPr>
+        <w:rFonts w:ascii="Symbol" w:hAnsi="Symbol" w:hint="default"/>
+      </w:rPr>
+    </w:lvl>
+    <w:lvl w:ilvl="7" w:tplc="0C0A0003" w:tentative="1">
+      <w:start w:val="1"/>
+      <w:numFmt w:val="bullet"/>
+      <w:lvlText w:val="o"/>
+      <w:lvlJc w:val="left"/>
+      <w:pPr>
+        <w:ind w:left="5760" w:hanging="360"/>
+      </w:pPr>
+      <w:rPr>
+        <w:rFonts w:ascii="Courier New" w:hAnsi="Courier New" w:cs="Courier New" w:hint="default"/>
+      </w:rPr>
+    </w:lvl>
+    <w:lvl w:ilvl="8" w:tplc="0C0A0005" w:tentative="1">
+      <w:start w:val="1"/>
+      <w:numFmt w:val="bullet"/>
+      <w:lvlText w:val=""/>
+      <w:lvlJc w:val="left"/>
+      <w:pPr>
+        <w:ind w:left="6480" w:hanging="360"/>
+      </w:pPr>
+      <w:rPr>
+        <w:rFonts w:ascii="Wingdings" w:hAnsi="Wingdings" w:hint="default"/>
+      </w:rPr>
+    </w:lvl>
+  </w:abstractNum>
+  <w:abstractNum w:abstractNumId="2" w15:restartNumberingAfterBreak="0">
     <w:nsid w:val="237901E0"/>
     <w:multiLevelType w:val="multilevel"/>
     <w:tmpl w:val="45567C54"/>
@@ -1672,10 +2467,13 @@
       </w:rPr>
     </w:lvl>
   </w:abstractNum>
-  <w:num w:numId="1" w16cid:durableId="129985158">
+  <w:num w:numId="1">
     <w:abstractNumId w:val="0"/>
   </w:num>
-  <w:num w:numId="2" w16cid:durableId="1801609241">
+  <w:num w:numId="2">
+    <w:abstractNumId w:val="2"/>
+  </w:num>
+  <w:num w:numId="3">
     <w:abstractNumId w:val="1"/>
   </w:num>
 </w:numbering>
@@ -2286,6 +3084,17 @@
     <w:basedOn w:val="Fuentedeprrafopredeter"/>
     <w:rsid w:val="00C74F5F"/>
   </w:style>
+  <w:style w:type="paragraph" w:styleId="Prrafodelista">
+    <w:name w:val="List Paragraph"/>
+    <w:basedOn w:val="Normal"/>
+    <w:uiPriority w:val="34"/>
+    <w:qFormat/>
+    <w:rsid w:val="005C7881"/>
+    <w:pPr>
+      <w:ind w:left="720"/>
+      <w:contextualSpacing/>
+    </w:pPr>
+  </w:style>
 </w:styles>
 </file>
 

</xml_diff>